<commit_message>
bug fixes, tldr docx, changes in mobile html
</commit_message>
<xml_diff>
--- a/templates/resume_template.docx
+++ b/templates/resume_template.docx
@@ -171,7 +171,7 @@
               <mc:AlternateContent>
                 <mc:Choice Requires="wps">
                   <w:drawing>
-                    <wp:inline distT="0" distB="0" distL="0" distR="0" wp14:anchorId="1C82CDF7" wp14:editId="3CBBAE45">
+                    <wp:inline distT="0" distB="0" distL="0" distR="0" wp14:anchorId="1C82CDF7" wp14:editId="3EDAE111">
                       <wp:extent cx="2122805" cy="2122805"/>
                       <wp:effectExtent l="25400" t="25400" r="36195" b="36195"/>
                       <wp:docPr id="2" name="Oval 2"/>
@@ -189,10 +189,10 @@
                                 <a:avLst/>
                               </a:prstGeom>
                               <a:blipFill>
-                                <a:blip r:embed="rId5" cstate="print">
+                                <a:blip r:embed="rId5" cstate="screen">
                                   <a:extLst>
                                     <a:ext uri="{28A0092B-C50C-407E-A947-70E740481C1C}">
-                                      <a14:useLocalDpi xmlns:a14="http://schemas.microsoft.com/office/drawing/2010/main" val="0"/>
+                                      <a14:useLocalDpi xmlns:a14="http://schemas.microsoft.com/office/drawing/2010/main"/>
                                     </a:ext>
                                   </a:extLst>
                                 </a:blip>
@@ -245,7 +245,7 @@
                 </mc:Choice>
                 <mc:Fallback>
                   <w:pict>
-                    <v:oval w14:anchorId="1C82CDF7" id="Oval 2" o:spid="_x0000_s1026" style="width:167.15pt;height:167.15pt;visibility:visible;mso-wrap-style:square;mso-left-percent:-10001;mso-top-percent:-10001;mso-position-horizontal:absolute;mso-position-horizontal-relative:char;mso-position-vertical:absolute;mso-position-vertical-relative:line;mso-left-percent:-10001;mso-top-percent:-10001;v-text-anchor:middle" o:gfxdata="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" strokecolor="#548ab7" strokeweight="5pt">
+                    <v:oval w14:anchorId="1C82CDF7" id="Oval 2" o:spid="_x0000_s1026" style="width:167.15pt;height:167.15pt;visibility:visible;mso-wrap-style:square;mso-left-percent:-10001;mso-top-percent:-10001;mso-position-horizontal:absolute;mso-position-horizontal-relative:char;mso-position-vertical:absolute;mso-position-vertical-relative:line;mso-left-percent:-10001;mso-top-percent:-10001;v-text-anchor:middle" o:gfxdata="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" strokecolor="#548ab7" strokeweight="5pt">
                       <v:fill r:id="rId6" o:title="" recolor="t" rotate="t" type="frame"/>
                       <v:stroke joinstyle="miter"/>
                       <v:textbox>
@@ -371,16 +371,6 @@
           </w:p>
           <w:p>
             <w:pPr>
-              <w:rPr>
-                <w:rFonts w:ascii="Century Gothic" w:hAnsi="Century Gothic"/>
-                <w:sz w:val="18"/>
-                <w:szCs w:val="18"/>
-                <w:lang w:val="en-US"/>
-              </w:rPr>
-            </w:pPr>
-          </w:p>
-          <w:p>
-            <w:pPr>
               <w:pStyle w:val="Heading2"/>
               <w:rPr>
                 <w:lang w:val="en-US"/>
@@ -443,25 +433,7 @@
                 <w:szCs w:val="18"/>
                 <w:lang w:val="en-US"/>
               </w:rPr>
-              <w:instrText xml:space="preserve"> MERGEFIELD </w:instrText>
-            </w:r>
-            <w:r>
-              <w:rPr>
-                <w:rFonts w:ascii="Century Gothic" w:hAnsi="Century Gothic"/>
-                <w:sz w:val="18"/>
-                <w:szCs w:val="18"/>
-                <w:lang w:val="en-US"/>
-              </w:rPr>
-              <w:instrText>language</w:instrText>
-            </w:r>
-            <w:r>
-              <w:rPr>
-                <w:rFonts w:ascii="Century Gothic" w:hAnsi="Century Gothic"/>
-                <w:sz w:val="18"/>
-                <w:szCs w:val="18"/>
-                <w:lang w:val="en-US"/>
-              </w:rPr>
-              <w:instrText xml:space="preserve">_1 \* MERGEFORMAT </w:instrText>
+              <w:instrText xml:space="preserve"> MERGEFIELD language_1 \* MERGEFORMAT </w:instrText>
             </w:r>
             <w:r>
               <w:rPr>
@@ -607,25 +579,7 @@
                 <w:szCs w:val="18"/>
                 <w:lang w:val="en-US"/>
               </w:rPr>
-              <w:instrText xml:space="preserve"> MERGEFIELD </w:instrText>
-            </w:r>
-            <w:r>
-              <w:rPr>
-                <w:rFonts w:ascii="Century Gothic" w:hAnsi="Century Gothic"/>
-                <w:sz w:val="18"/>
-                <w:szCs w:val="18"/>
-                <w:lang w:val="en-US"/>
-              </w:rPr>
-              <w:instrText>language</w:instrText>
-            </w:r>
-            <w:r>
-              <w:rPr>
-                <w:rFonts w:ascii="Century Gothic" w:hAnsi="Century Gothic"/>
-                <w:sz w:val="18"/>
-                <w:szCs w:val="18"/>
-                <w:lang w:val="en-US"/>
-              </w:rPr>
-              <w:instrText xml:space="preserve">_2 \* MERGEFORMAT </w:instrText>
+              <w:instrText xml:space="preserve"> MERGEFIELD language_2 \* MERGEFORMAT </w:instrText>
             </w:r>
             <w:r>
               <w:rPr>
@@ -662,7 +616,7 @@
                 <w:szCs w:val="18"/>
                 <w:lang w:val="en-US"/>
               </w:rPr>
-              <w:t xml:space="preserve"> </w:t>
+              <w:t xml:space="preserve"> (</w:t>
             </w:r>
             <w:r>
               <w:rPr>
@@ -671,7 +625,7 @@
                 <w:szCs w:val="18"/>
                 <w:lang w:val="en-US"/>
               </w:rPr>
-              <w:t>(</w:t>
+              <w:fldChar w:fldCharType="begin"/>
             </w:r>
             <w:r>
               <w:rPr>
@@ -680,7 +634,7 @@
                 <w:szCs w:val="18"/>
                 <w:lang w:val="en-US"/>
               </w:rPr>
-              <w:fldChar w:fldCharType="begin"/>
+              <w:instrText xml:space="preserve"> MERGEFIELD </w:instrText>
             </w:r>
             <w:r>
               <w:rPr>
@@ -689,7 +643,7 @@
                 <w:szCs w:val="18"/>
                 <w:lang w:val="en-US"/>
               </w:rPr>
-              <w:instrText xml:space="preserve"> MERGEFIELD </w:instrText>
+              <w:instrText>fluency</w:instrText>
             </w:r>
             <w:r>
               <w:rPr>
@@ -698,34 +652,7 @@
                 <w:szCs w:val="18"/>
                 <w:lang w:val="en-US"/>
               </w:rPr>
-              <w:instrText>fluency</w:instrText>
-            </w:r>
-            <w:r>
-              <w:rPr>
-                <w:rFonts w:ascii="Century Gothic" w:hAnsi="Century Gothic"/>
-                <w:sz w:val="18"/>
-                <w:szCs w:val="18"/>
-                <w:lang w:val="en-US"/>
-              </w:rPr>
-              <w:instrText>_</w:instrText>
-            </w:r>
-            <w:r>
-              <w:rPr>
-                <w:rFonts w:ascii="Century Gothic" w:hAnsi="Century Gothic"/>
-                <w:sz w:val="18"/>
-                <w:szCs w:val="18"/>
-                <w:lang w:val="en-US"/>
-              </w:rPr>
-              <w:instrText>2</w:instrText>
-            </w:r>
-            <w:r>
-              <w:rPr>
-                <w:rFonts w:ascii="Century Gothic" w:hAnsi="Century Gothic"/>
-                <w:sz w:val="18"/>
-                <w:szCs w:val="18"/>
-                <w:lang w:val="en-US"/>
-              </w:rPr>
-              <w:instrText xml:space="preserve"> \* MERGEFORMAT </w:instrText>
+              <w:instrText xml:space="preserve">_2 \* MERGEFORMAT </w:instrText>
             </w:r>
             <w:r>
               <w:rPr>
@@ -798,25 +725,7 @@
                 <w:szCs w:val="18"/>
                 <w:lang w:val="en-US"/>
               </w:rPr>
-              <w:instrText xml:space="preserve"> MERGEFIELD </w:instrText>
-            </w:r>
-            <w:r>
-              <w:rPr>
-                <w:rFonts w:ascii="Century Gothic" w:hAnsi="Century Gothic"/>
-                <w:sz w:val="18"/>
-                <w:szCs w:val="18"/>
-                <w:lang w:val="en-US"/>
-              </w:rPr>
-              <w:instrText>language</w:instrText>
-            </w:r>
-            <w:r>
-              <w:rPr>
-                <w:rFonts w:ascii="Century Gothic" w:hAnsi="Century Gothic"/>
-                <w:sz w:val="18"/>
-                <w:szCs w:val="18"/>
-                <w:lang w:val="en-US"/>
-              </w:rPr>
-              <w:instrText xml:space="preserve">_3 \* MERGEFORMAT </w:instrText>
+              <w:instrText xml:space="preserve"> MERGEFIELD language_3 \* MERGEFORMAT </w:instrText>
             </w:r>
             <w:r>
               <w:rPr>
@@ -853,7 +762,7 @@
                 <w:szCs w:val="18"/>
                 <w:lang w:val="en-US"/>
               </w:rPr>
-              <w:t xml:space="preserve"> </w:t>
+              <w:t xml:space="preserve"> (</w:t>
             </w:r>
             <w:r>
               <w:rPr>
@@ -862,7 +771,7 @@
                 <w:szCs w:val="18"/>
                 <w:lang w:val="en-US"/>
               </w:rPr>
-              <w:t>(</w:t>
+              <w:fldChar w:fldCharType="begin"/>
             </w:r>
             <w:r>
               <w:rPr>
@@ -871,7 +780,7 @@
                 <w:szCs w:val="18"/>
                 <w:lang w:val="en-US"/>
               </w:rPr>
-              <w:fldChar w:fldCharType="begin"/>
+              <w:instrText xml:space="preserve"> MERGEFIELD </w:instrText>
             </w:r>
             <w:r>
               <w:rPr>
@@ -880,7 +789,7 @@
                 <w:szCs w:val="18"/>
                 <w:lang w:val="en-US"/>
               </w:rPr>
-              <w:instrText xml:space="preserve"> MERGEFIELD </w:instrText>
+              <w:instrText>fluency</w:instrText>
             </w:r>
             <w:r>
               <w:rPr>
@@ -889,34 +798,7 @@
                 <w:szCs w:val="18"/>
                 <w:lang w:val="en-US"/>
               </w:rPr>
-              <w:instrText>fluency</w:instrText>
-            </w:r>
-            <w:r>
-              <w:rPr>
-                <w:rFonts w:ascii="Century Gothic" w:hAnsi="Century Gothic"/>
-                <w:sz w:val="18"/>
-                <w:szCs w:val="18"/>
-                <w:lang w:val="en-US"/>
-              </w:rPr>
-              <w:instrText>_</w:instrText>
-            </w:r>
-            <w:r>
-              <w:rPr>
-                <w:rFonts w:ascii="Century Gothic" w:hAnsi="Century Gothic"/>
-                <w:sz w:val="18"/>
-                <w:szCs w:val="18"/>
-                <w:lang w:val="en-US"/>
-              </w:rPr>
-              <w:instrText>3</w:instrText>
-            </w:r>
-            <w:r>
-              <w:rPr>
-                <w:rFonts w:ascii="Century Gothic" w:hAnsi="Century Gothic"/>
-                <w:sz w:val="18"/>
-                <w:szCs w:val="18"/>
-                <w:lang w:val="en-US"/>
-              </w:rPr>
-              <w:instrText xml:space="preserve"> \* MERGEFORMAT </w:instrText>
+              <w:instrText xml:space="preserve">_3 \* MERGEFORMAT </w:instrText>
             </w:r>
             <w:r>
               <w:rPr>
@@ -1491,25 +1373,7 @@
                 <w:szCs w:val="18"/>
                 <w:lang w:val="en-US"/>
               </w:rPr>
-              <w:instrText xml:space="preserve"> MERGEFIELD personal_activities_</w:instrText>
-            </w:r>
-            <w:r>
-              <w:rPr>
-                <w:rFonts w:ascii="Century Gothic" w:hAnsi="Century Gothic"/>
-                <w:sz w:val="18"/>
-                <w:szCs w:val="18"/>
-                <w:lang w:val="en-US"/>
-              </w:rPr>
-              <w:instrText>2</w:instrText>
-            </w:r>
-            <w:r>
-              <w:rPr>
-                <w:rFonts w:ascii="Century Gothic" w:hAnsi="Century Gothic"/>
-                <w:sz w:val="18"/>
-                <w:szCs w:val="18"/>
-                <w:lang w:val="en-US"/>
-              </w:rPr>
-              <w:instrText xml:space="preserve"> \* MERGEFORMAT </w:instrText>
+              <w:instrText xml:space="preserve"> MERGEFIELD personal_activities_2 \* MERGEFORMAT </w:instrText>
             </w:r>
             <w:r>
               <w:rPr>
@@ -1564,25 +1428,7 @@
                 <w:szCs w:val="18"/>
                 <w:lang w:val="en-US"/>
               </w:rPr>
-              <w:instrText xml:space="preserve"> MERGEFIELD personal_activities_</w:instrText>
-            </w:r>
-            <w:r>
-              <w:rPr>
-                <w:rFonts w:ascii="Century Gothic" w:hAnsi="Century Gothic"/>
-                <w:sz w:val="18"/>
-                <w:szCs w:val="18"/>
-                <w:lang w:val="en-US"/>
-              </w:rPr>
-              <w:instrText>3</w:instrText>
-            </w:r>
-            <w:r>
-              <w:rPr>
-                <w:rFonts w:ascii="Century Gothic" w:hAnsi="Century Gothic"/>
-                <w:sz w:val="18"/>
-                <w:szCs w:val="18"/>
-                <w:lang w:val="en-US"/>
-              </w:rPr>
-              <w:instrText xml:space="preserve"> \* MERGEFORMAT </w:instrText>
+              <w:instrText xml:space="preserve"> MERGEFIELD personal_activities_3 \* MERGEFORMAT </w:instrText>
             </w:r>
             <w:r>
               <w:rPr>
@@ -1873,6 +1719,7 @@
                   <w:r>
                     <w:rPr>
                       <w:rFonts w:ascii="Century Gothic" w:hAnsi="Century Gothic"/>
+                      <w:noProof/>
                       <w:sz w:val="18"/>
                       <w:szCs w:val="18"/>
                       <w:lang w:val="en-US"/>
@@ -2363,6 +2210,7 @@
                   <w:r>
                     <w:rPr>
                       <w:rFonts w:ascii="Century Gothic" w:hAnsi="Century Gothic"/>
+                      <w:noProof/>
                       <w:sz w:val="18"/>
                       <w:szCs w:val="18"/>
                       <w:lang w:val="en-US"/>
@@ -3847,6 +3695,7 @@
                   <w:r>
                     <w:rPr>
                       <w:rFonts w:ascii="Century Gothic" w:hAnsi="Century Gothic"/>
+                      <w:noProof/>
                       <w:sz w:val="18"/>
                       <w:szCs w:val="18"/>
                       <w:lang w:val="en-US"/>
@@ -3998,6 +3847,7 @@
                   <w:r>
                     <w:rPr>
                       <w:rFonts w:ascii="Century Gothic" w:hAnsi="Century Gothic"/>
+                      <w:noProof/>
                       <w:sz w:val="18"/>
                       <w:szCs w:val="18"/>
                       <w:lang w:val="en-US"/>
@@ -4217,27 +4067,7 @@
                       <w:szCs w:val="28"/>
                       <w:lang w:val="en-US"/>
                     </w:rPr>
-                    <w:instrText xml:space="preserve"> MERGEFIELD trl_</w:instrText>
-                  </w:r>
-                  <w:r>
-                    <w:rPr>
-                      <w:rFonts w:ascii="Century Gothic" w:hAnsi="Century Gothic"/>
-                      <w:color w:val="000000" w:themeColor="text1"/>
-                      <w:sz w:val="28"/>
-                      <w:szCs w:val="28"/>
-                      <w:lang w:val="en-US"/>
-                    </w:rPr>
-                    <w:instrText>work_experience</w:instrText>
-                  </w:r>
-                  <w:r>
-                    <w:rPr>
-                      <w:rFonts w:ascii="Century Gothic" w:hAnsi="Century Gothic"/>
-                      <w:color w:val="000000" w:themeColor="text1"/>
-                      <w:sz w:val="28"/>
-                      <w:szCs w:val="28"/>
-                      <w:lang w:val="en-US"/>
-                    </w:rPr>
-                    <w:instrText xml:space="preserve"> \* MERGEFORMAT </w:instrText>
+                    <w:instrText xml:space="preserve"> MERGEFIELD trl_work_experience \* MERGEFORMAT </w:instrText>
                   </w:r>
                   <w:r>
                     <w:rPr>
@@ -5634,23 +5464,7 @@
                             <w:sz w:val="16"/>
                             <w:szCs w:val="16"/>
                           </w:rPr>
-                          <w:instrText>skills</w:instrText>
-                        </w:r>
-                        <w:r>
-                          <w:rPr>
-                            <w:rFonts w:ascii="Century Gothic" w:hAnsi="Century Gothic"/>
-                            <w:sz w:val="16"/>
-                            <w:szCs w:val="16"/>
-                          </w:rPr>
-                          <w:instrText>_2</w:instrText>
-                        </w:r>
-                        <w:r>
-                          <w:rPr>
-                            <w:rFonts w:ascii="Century Gothic" w:hAnsi="Century Gothic"/>
-                            <w:sz w:val="16"/>
-                            <w:szCs w:val="16"/>
-                          </w:rPr>
-                          <w:instrText xml:space="preserve"> \* MERGEFORMAT </w:instrText>
+                          <w:instrText xml:space="preserve">skills_2 \* MERGEFORMAT </w:instrText>
                         </w:r>
                         <w:r>
                           <w:rPr>
@@ -6380,15 +6194,7 @@
                             <w:sz w:val="16"/>
                             <w:szCs w:val="16"/>
                           </w:rPr>
-                          <w:instrText>_3</w:instrText>
-                        </w:r>
-                        <w:r>
-                          <w:rPr>
-                            <w:rFonts w:ascii="Century Gothic" w:hAnsi="Century Gothic"/>
-                            <w:sz w:val="16"/>
-                            <w:szCs w:val="16"/>
-                          </w:rPr>
-                          <w:instrText xml:space="preserve"> \* MERGEFORMAT </w:instrText>
+                          <w:instrText xml:space="preserve">_3 \* MERGEFORMAT </w:instrText>
                         </w:r>
                         <w:r>
                           <w:rPr>
@@ -7118,15 +6924,7 @@
                             <w:sz w:val="16"/>
                             <w:szCs w:val="16"/>
                           </w:rPr>
-                          <w:instrText>_4</w:instrText>
-                        </w:r>
-                        <w:r>
-                          <w:rPr>
-                            <w:rFonts w:ascii="Century Gothic" w:hAnsi="Century Gothic"/>
-                            <w:sz w:val="16"/>
-                            <w:szCs w:val="16"/>
-                          </w:rPr>
-                          <w:instrText xml:space="preserve"> \* MERGEFORMAT </w:instrText>
+                          <w:instrText xml:space="preserve">_4 \* MERGEFORMAT </w:instrText>
                         </w:r>
                         <w:r>
                           <w:rPr>
@@ -7428,24 +7226,14 @@
                 <w:lang w:val="en-US"/>
               </w:rPr>
             </w:pPr>
-            <w:r>
-              <w:fldChar w:fldCharType="begin"/>
-            </w:r>
-            <w:r>
-              <w:instrText xml:space="preserve"> MERGEFIELD name \* MERGEFORMAT </w:instrText>
-            </w:r>
-            <w:r>
-              <w:fldChar w:fldCharType="separate"/>
-            </w:r>
-            <w:r>
-              <w:rPr>
-                <w:noProof/>
-              </w:rPr>
-              <w:t>«name»</w:t>
-            </w:r>
-            <w:r>
-              <w:fldChar w:fldCharType="end"/>
-            </w:r>
+            <w:fldSimple w:instr=" MERGEFIELD name \* MERGEFORMAT ">
+              <w:r>
+                <w:rPr>
+                  <w:noProof/>
+                </w:rPr>
+                <w:t>«name»</w:t>
+              </w:r>
+            </w:fldSimple>
           </w:p>
           <w:tbl>
             <w:tblPr>
@@ -7481,6 +7269,7 @@
                   <w:r>
                     <w:rPr>
                       <w:rFonts w:ascii="Century Gothic" w:hAnsi="Century Gothic"/>
+                      <w:noProof/>
                       <w:sz w:val="18"/>
                       <w:szCs w:val="18"/>
                       <w:lang w:val="en-US"/>
@@ -7632,6 +7421,7 @@
                   <w:r>
                     <w:rPr>
                       <w:rFonts w:ascii="Century Gothic" w:hAnsi="Century Gothic"/>
+                      <w:noProof/>
                       <w:sz w:val="18"/>
                       <w:szCs w:val="18"/>
                       <w:lang w:val="en-US"/>
@@ -10950,24 +10740,14 @@
                 <w:lang w:val="en-US"/>
               </w:rPr>
             </w:pPr>
-            <w:r>
-              <w:fldChar w:fldCharType="begin"/>
-            </w:r>
-            <w:r>
-              <w:instrText xml:space="preserve"> MERGEFIELD name \* MERGEFORMAT </w:instrText>
-            </w:r>
-            <w:r>
-              <w:fldChar w:fldCharType="separate"/>
-            </w:r>
-            <w:r>
-              <w:rPr>
-                <w:noProof/>
-              </w:rPr>
-              <w:t>«name»</w:t>
-            </w:r>
-            <w:r>
-              <w:fldChar w:fldCharType="end"/>
-            </w:r>
+            <w:fldSimple w:instr=" MERGEFIELD name \* MERGEFORMAT ">
+              <w:r>
+                <w:rPr>
+                  <w:noProof/>
+                </w:rPr>
+                <w:t>«name»</w:t>
+              </w:r>
+            </w:fldSimple>
           </w:p>
           <w:tbl>
             <w:tblPr>
@@ -11003,6 +10783,7 @@
                   <w:r>
                     <w:rPr>
                       <w:rFonts w:ascii="Century Gothic" w:hAnsi="Century Gothic"/>
+                      <w:noProof/>
                       <w:sz w:val="18"/>
                       <w:szCs w:val="18"/>
                       <w:lang w:val="en-US"/>
@@ -11154,6 +10935,7 @@
                   <w:r>
                     <w:rPr>
                       <w:rFonts w:ascii="Century Gothic" w:hAnsi="Century Gothic"/>
+                      <w:noProof/>
                       <w:sz w:val="18"/>
                       <w:szCs w:val="18"/>
                       <w:lang w:val="en-US"/>

</xml_diff>